<commit_message>
recursia h.w word doc
</commit_message>
<xml_diff>
--- a/literary_answers.docx
+++ b/literary_answers.docx
@@ -27,7 +27,6 @@
       <w:pPr>
         <w:bidi/>
         <w:rPr>
-          <w:rFonts w:hint="cs"/>
           <w:sz w:val="28"/>
           <w:szCs w:val="28"/>
           <w:rtl/>
@@ -45,6 +44,7 @@
       <w:r>
         <w:rPr>
           <w:rFonts w:cs="Arial"/>
+          <w:noProof/>
           <w:sz w:val="28"/>
           <w:szCs w:val="28"/>
           <w:rtl/>
@@ -104,18 +104,16 @@
       <w:pPr>
         <w:bidi/>
         <w:rPr>
-          <w:rFonts w:hint="cs"/>
-          <w:sz w:val="28"/>
-          <w:szCs w:val="28"/>
-          <w:rtl/>
-        </w:rPr>
-      </w:pPr>
-    </w:p>
-    <w:p>
-      <w:pPr>
-        <w:bidi/>
-        <w:rPr>
-          <w:rFonts w:hint="cs"/>
+          <w:sz w:val="28"/>
+          <w:szCs w:val="28"/>
+          <w:rtl/>
+        </w:rPr>
+      </w:pPr>
+    </w:p>
+    <w:p>
+      <w:pPr>
+        <w:bidi/>
+        <w:rPr>
           <w:sz w:val="28"/>
           <w:szCs w:val="28"/>
           <w:rtl/>
@@ -404,6 +402,7 @@
       <w:r>
         <w:rPr>
           <w:rFonts w:cs="Arial"/>
+          <w:noProof/>
           <w:sz w:val="28"/>
           <w:szCs w:val="28"/>
           <w:rtl/>
@@ -678,23 +677,7 @@
               <w:sz w:val="24"/>
               <w:szCs w:val="24"/>
             </w:rPr>
-            <m:t>-n</m:t>
-          </m:r>
-          <m:r>
-            <w:rPr>
-              <w:rFonts w:ascii="Cambria Math" w:hAnsi="Cambria Math"/>
-              <w:sz w:val="24"/>
-              <w:szCs w:val="24"/>
-            </w:rPr>
-            <m:t>-1</m:t>
-          </m:r>
-          <m:r>
-            <w:rPr>
-              <w:rFonts w:ascii="Cambria Math" w:hAnsi="Cambria Math"/>
-              <w:sz w:val="24"/>
-              <w:szCs w:val="24"/>
-            </w:rPr>
-            <m:t>=1+n+</m:t>
+            <m:t>-n-1=1+n+</m:t>
           </m:r>
           <m:sSup>
             <m:sSupPr>
@@ -734,23 +717,7 @@
               <w:sz w:val="24"/>
               <w:szCs w:val="24"/>
             </w:rPr>
-            <m:t>-n</m:t>
-          </m:r>
-          <m:r>
-            <w:rPr>
-              <w:rFonts w:ascii="Cambria Math" w:hAnsi="Cambria Math"/>
-              <w:sz w:val="24"/>
-              <w:szCs w:val="24"/>
-            </w:rPr>
-            <m:t>-1</m:t>
-          </m:r>
-          <m:r>
-            <w:rPr>
-              <w:rFonts w:ascii="Cambria Math" w:hAnsi="Cambria Math"/>
-              <w:sz w:val="24"/>
-              <w:szCs w:val="24"/>
-            </w:rPr>
-            <m:t>=</m:t>
+            <m:t>-n-1=</m:t>
           </m:r>
           <m:sSup>
             <m:sSupPr>
@@ -800,7 +767,6 @@
       <w:pPr>
         <w:bidi/>
         <w:rPr>
-          <w:rFonts w:hint="cs"/>
           <w:sz w:val="28"/>
           <w:szCs w:val="28"/>
           <w:rtl/>
@@ -828,6 +794,7 @@
       <w:r>
         <w:rPr>
           <w:rFonts w:cs="Arial"/>
+          <w:noProof/>
           <w:sz w:val="28"/>
           <w:szCs w:val="28"/>
           <w:rtl/>
@@ -974,10 +941,8 @@
       <w:pPr>
         <w:bidi/>
         <w:rPr>
-          <w:rFonts w:hint="cs"/>
-          <w:sz w:val="28"/>
-          <w:szCs w:val="28"/>
-          <w:rtl/>
+          <w:sz w:val="28"/>
+          <w:szCs w:val="28"/>
         </w:rPr>
       </w:pPr>
       <w:r>
@@ -989,15 +954,498 @@
         </w:rPr>
         <w:t>בעצם הקוד מגיע לספרה האחרונה ואז אם הספרה שלפני גדולה יותר הוא מחזיר אותה אם לא אז את זאתי. ככה עד שהוא מגיע לספרה הראשונה. כך המקסימלי נבחר.</w:t>
       </w:r>
+      <w:r>
+        <w:rPr>
+          <w:sz w:val="28"/>
+          <w:szCs w:val="28"/>
+        </w:rPr>
+        <w:t xml:space="preserve"> </w:t>
+      </w:r>
+    </w:p>
+    <w:p>
+      <w:pPr>
+        <w:bidi/>
+        <w:rPr>
+          <w:sz w:val="28"/>
+          <w:szCs w:val="28"/>
+        </w:rPr>
+      </w:pPr>
+    </w:p>
+    <w:p>
+      <w:pPr>
+        <w:bidi/>
+        <w:rPr>
+          <w:b/>
+          <w:bCs/>
+          <w:sz w:val="28"/>
+          <w:szCs w:val="28"/>
+          <w:u w:val="single"/>
+          <w:rtl/>
+        </w:rPr>
+      </w:pPr>
+      <w:r>
+        <w:rPr>
+          <w:rFonts w:hint="cs"/>
+          <w:b/>
+          <w:bCs/>
+          <w:sz w:val="28"/>
+          <w:szCs w:val="28"/>
+          <w:u w:val="single"/>
+          <w:rtl/>
+        </w:rPr>
+        <w:t xml:space="preserve">שאלה 5 </w:t>
+      </w:r>
+    </w:p>
+    <w:p>
+      <w:pPr>
+        <w:bidi/>
+        <w:rPr>
+          <w:sz w:val="28"/>
+          <w:szCs w:val="28"/>
+          <w:rtl/>
+        </w:rPr>
+      </w:pPr>
+      <w:r>
+        <w:rPr>
+          <w:rFonts w:hint="cs"/>
+          <w:sz w:val="28"/>
+          <w:szCs w:val="28"/>
+          <w:rtl/>
+        </w:rPr>
+        <w:t xml:space="preserve">ב.- הפעולה בודקת האם המספר </w:t>
+      </w:r>
+      <w:r>
+        <w:rPr>
+          <w:rFonts w:hint="cs"/>
+          <w:sz w:val="28"/>
+          <w:szCs w:val="28"/>
+        </w:rPr>
+        <w:t>X</w:t>
+      </w:r>
+      <w:r>
+        <w:rPr>
+          <w:rFonts w:hint="cs"/>
+          <w:sz w:val="28"/>
+          <w:szCs w:val="28"/>
+          <w:rtl/>
+        </w:rPr>
+        <w:t xml:space="preserve"> נמצא במספר </w:t>
+      </w:r>
+      <w:r>
+        <w:rPr>
+          <w:rFonts w:hint="cs"/>
+          <w:sz w:val="28"/>
+          <w:szCs w:val="28"/>
+        </w:rPr>
+        <w:t>NUM</w:t>
+      </w:r>
+      <w:r>
+        <w:rPr>
+          <w:rFonts w:hint="cs"/>
+          <w:sz w:val="28"/>
+          <w:szCs w:val="28"/>
+          <w:rtl/>
+        </w:rPr>
+        <w:t>.</w:t>
+      </w:r>
+    </w:p>
+    <w:p>
+      <w:pPr>
+        <w:bidi/>
+        <w:rPr>
+          <w:sz w:val="28"/>
+          <w:szCs w:val="28"/>
+          <w:rtl/>
+        </w:rPr>
+      </w:pPr>
+      <w:r>
+        <w:rPr>
+          <w:rFonts w:hint="cs"/>
+          <w:sz w:val="28"/>
+          <w:szCs w:val="28"/>
+          <w:rtl/>
+        </w:rPr>
+        <w:t xml:space="preserve">ד.- הפעולה מוסיפה ל </w:t>
+      </w:r>
+      <w:r>
+        <w:rPr>
+          <w:rFonts w:hint="cs"/>
+          <w:sz w:val="28"/>
+          <w:szCs w:val="28"/>
+        </w:rPr>
+        <w:t>K</w:t>
+      </w:r>
+      <w:r>
+        <w:rPr>
+          <w:rFonts w:hint="cs"/>
+          <w:sz w:val="28"/>
+          <w:szCs w:val="28"/>
+          <w:rtl/>
+        </w:rPr>
+        <w:t xml:space="preserve"> 1 אם המספר הקודם למספר במערך מוכל בתוכו.</w:t>
+      </w:r>
+    </w:p>
+    <w:p>
+      <w:pPr>
+        <w:bidi/>
+        <w:rPr>
+          <w:sz w:val="28"/>
+          <w:szCs w:val="28"/>
+          <w:rtl/>
+        </w:rPr>
+      </w:pPr>
+    </w:p>
+    <w:p>
+      <w:pPr>
+        <w:bidi/>
+        <w:rPr>
+          <w:b/>
+          <w:bCs/>
+          <w:sz w:val="28"/>
+          <w:szCs w:val="28"/>
+          <w:u w:val="single"/>
+          <w:rtl/>
+        </w:rPr>
+      </w:pPr>
+      <w:r>
+        <w:rPr>
+          <w:rFonts w:hint="cs"/>
+          <w:b/>
+          <w:bCs/>
+          <w:sz w:val="28"/>
+          <w:szCs w:val="28"/>
+          <w:u w:val="single"/>
+          <w:rtl/>
+        </w:rPr>
+        <w:t>שאלה 6</w:t>
+      </w:r>
+    </w:p>
+    <w:p>
+      <w:pPr>
+        <w:bidi/>
+        <w:rPr>
+          <w:sz w:val="28"/>
+          <w:szCs w:val="28"/>
+          <w:rtl/>
+        </w:rPr>
+      </w:pPr>
+      <w:r>
+        <w:rPr>
+          <w:rFonts w:hint="cs"/>
+          <w:sz w:val="28"/>
+          <w:szCs w:val="28"/>
+          <w:rtl/>
+        </w:rPr>
+        <w:t xml:space="preserve">ב.- המתודה בודקת האם </w:t>
+      </w:r>
+      <w:r>
+        <w:rPr>
+          <w:rFonts w:hint="cs"/>
+          <w:sz w:val="28"/>
+          <w:szCs w:val="28"/>
+        </w:rPr>
+        <w:t>N</w:t>
+      </w:r>
+      <w:r>
+        <w:rPr>
+          <w:rFonts w:hint="cs"/>
+          <w:sz w:val="28"/>
+          <w:szCs w:val="28"/>
+          <w:rtl/>
+        </w:rPr>
+        <w:t xml:space="preserve"> הוא כפולה של </w:t>
+      </w:r>
+      <w:r>
+        <w:rPr>
+          <w:rFonts w:hint="cs"/>
+          <w:sz w:val="28"/>
+          <w:szCs w:val="28"/>
+        </w:rPr>
+        <w:t>K</w:t>
+      </w:r>
+      <w:r>
+        <w:rPr>
+          <w:rFonts w:hint="cs"/>
+          <w:sz w:val="28"/>
+          <w:szCs w:val="28"/>
+          <w:rtl/>
+        </w:rPr>
+        <w:t xml:space="preserve">. היה ניתן להחליף קריאה זו בשורה של </w:t>
+      </w:r>
+    </w:p>
+    <w:p>
+      <w:pPr>
+        <w:bidi/>
+        <w:rPr>
+          <w:sz w:val="28"/>
+          <w:szCs w:val="28"/>
+        </w:rPr>
+      </w:pPr>
+      <m:oMathPara>
+        <m:oMathParaPr>
+          <m:jc m:val="right"/>
+        </m:oMathParaPr>
+        <m:oMath>
+          <m:r>
+            <w:rPr>
+              <w:rFonts w:ascii="Cambria Math" w:hAnsi="Cambria Math"/>
+              <w:sz w:val="28"/>
+              <w:szCs w:val="28"/>
+            </w:rPr>
+            <m:t>n%k==0</m:t>
+          </m:r>
+        </m:oMath>
+      </m:oMathPara>
+    </w:p>
+    <w:p>
+      <w:pPr>
+        <w:bidi/>
+        <w:rPr>
+          <w:sz w:val="28"/>
+          <w:szCs w:val="28"/>
+        </w:rPr>
+      </w:pPr>
+      <w:r>
+        <w:rPr>
+          <w:rFonts w:hint="cs"/>
+          <w:sz w:val="28"/>
+          <w:szCs w:val="28"/>
+          <w:rtl/>
+        </w:rPr>
+        <w:t xml:space="preserve">ד.- היא בודקת אם </w:t>
+      </w:r>
+      <w:r>
+        <w:rPr>
+          <w:sz w:val="28"/>
+          <w:szCs w:val="28"/>
+        </w:rPr>
+        <w:t xml:space="preserve">N </w:t>
+      </w:r>
+      <w:r>
+        <w:rPr>
+          <w:rFonts w:hint="cs"/>
+          <w:sz w:val="28"/>
+          <w:szCs w:val="28"/>
+          <w:rtl/>
+        </w:rPr>
+        <w:t xml:space="preserve"> לא מתחלק בכל המספרים בין </w:t>
+      </w:r>
+      <w:r>
+        <w:rPr>
+          <w:sz w:val="28"/>
+          <w:szCs w:val="28"/>
+        </w:rPr>
+        <w:t>2</w:t>
+      </w:r>
+      <w:r>
+        <w:rPr>
+          <w:rFonts w:hint="cs"/>
+          <w:sz w:val="28"/>
+          <w:szCs w:val="28"/>
+          <w:rtl/>
+        </w:rPr>
+        <w:t xml:space="preserve"> ל </w:t>
+      </w:r>
+      <w:r>
+        <w:rPr>
+          <w:rFonts w:hint="cs"/>
+          <w:sz w:val="28"/>
+          <w:szCs w:val="28"/>
+        </w:rPr>
+        <w:t>K</w:t>
+      </w:r>
+      <w:r>
+        <w:rPr>
+          <w:rFonts w:hint="cs"/>
+          <w:sz w:val="28"/>
+          <w:szCs w:val="28"/>
+          <w:rtl/>
+        </w:rPr>
+        <w:t xml:space="preserve"> כולל(שניהם).</w:t>
+      </w:r>
+    </w:p>
+    <w:p>
+      <w:pPr>
+        <w:bidi/>
+        <w:rPr>
+          <w:sz w:val="28"/>
+          <w:szCs w:val="28"/>
+        </w:rPr>
+      </w:pPr>
+      <w:r>
+        <w:rPr>
+          <w:rFonts w:hint="cs"/>
+          <w:sz w:val="28"/>
+          <w:szCs w:val="28"/>
+          <w:rtl/>
+        </w:rPr>
+        <w:lastRenderedPageBreak/>
+        <w:t>ניתן היה לכתוב:</w:t>
+      </w:r>
+    </w:p>
+    <w:p>
+      <w:pPr>
+        <w:bidi/>
+        <w:rPr>
+          <w:sz w:val="28"/>
+          <w:szCs w:val="28"/>
+          <w:rtl/>
+        </w:rPr>
+      </w:pPr>
+      <w:r>
+        <w:rPr>
+          <w:rFonts w:cs="Arial"/>
+          <w:sz w:val="28"/>
+          <w:szCs w:val="28"/>
+          <w:rtl/>
+        </w:rPr>
+        <w:drawing>
+          <wp:inline distT="0" distB="0" distL="0" distR="0" wp14:anchorId="13245EA9" wp14:editId="39F0946A">
+            <wp:extent cx="3381847" cy="1933845"/>
+            <wp:effectExtent l="0" t="0" r="9525" b="9525"/>
+            <wp:docPr id="4" name="Picture 4"/>
+            <wp:cNvGraphicFramePr>
+              <a:graphicFrameLocks xmlns:a="http://schemas.openxmlformats.org/drawingml/2006/main" noChangeAspect="1"/>
+            </wp:cNvGraphicFramePr>
+            <a:graphic xmlns:a="http://schemas.openxmlformats.org/drawingml/2006/main">
+              <a:graphicData uri="http://schemas.openxmlformats.org/drawingml/2006/picture">
+                <pic:pic xmlns:pic="http://schemas.openxmlformats.org/drawingml/2006/picture">
+                  <pic:nvPicPr>
+                    <pic:cNvPr id="1" name=""/>
+                    <pic:cNvPicPr/>
+                  </pic:nvPicPr>
+                  <pic:blipFill>
+                    <a:blip r:embed="rId7"/>
+                    <a:stretch>
+                      <a:fillRect/>
+                    </a:stretch>
+                  </pic:blipFill>
+                  <pic:spPr>
+                    <a:xfrm>
+                      <a:off x="0" y="0"/>
+                      <a:ext cx="3381847" cy="1933845"/>
+                    </a:xfrm>
+                    <a:prstGeom prst="rect">
+                      <a:avLst/>
+                    </a:prstGeom>
+                  </pic:spPr>
+                </pic:pic>
+              </a:graphicData>
+            </a:graphic>
+          </wp:inline>
+        </w:drawing>
+      </w:r>
+    </w:p>
+    <w:p>
+      <w:pPr>
+        <w:bidi/>
+        <w:rPr>
+          <w:sz w:val="28"/>
+          <w:szCs w:val="28"/>
+        </w:rPr>
+      </w:pPr>
+    </w:p>
+    <w:p>
+      <w:pPr>
+        <w:bidi/>
+        <w:rPr>
+          <w:sz w:val="28"/>
+          <w:szCs w:val="28"/>
+        </w:rPr>
+      </w:pPr>
+    </w:p>
+    <w:p>
+      <w:pPr>
+        <w:bidi/>
+        <w:rPr>
+          <w:sz w:val="28"/>
+          <w:szCs w:val="28"/>
+          <w:rtl/>
+        </w:rPr>
+      </w:pPr>
+      <w:r>
+        <w:rPr>
+          <w:rFonts w:hint="cs"/>
+          <w:sz w:val="28"/>
+          <w:szCs w:val="28"/>
+          <w:rtl/>
+        </w:rPr>
+        <w:t>ו.- ניתן לשנות כ</w:t>
+      </w:r>
+      <w:r>
+        <w:rPr>
+          <w:rFonts w:hint="cs"/>
+          <w:sz w:val="28"/>
+          <w:szCs w:val="28"/>
+          <w:rtl/>
+        </w:rPr>
+        <w:t>כ</w:t>
+      </w:r>
+      <w:r>
+        <w:rPr>
+          <w:rFonts w:hint="cs"/>
+          <w:sz w:val="28"/>
+          <w:szCs w:val="28"/>
+          <w:rtl/>
+        </w:rPr>
+        <w:t>ה:</w:t>
+      </w:r>
+    </w:p>
+    <w:p>
+      <w:pPr>
+        <w:bidi/>
+        <w:rPr>
+          <w:rFonts w:hint="cs"/>
+          <w:sz w:val="28"/>
+          <w:szCs w:val="28"/>
+          <w:rtl/>
+        </w:rPr>
+      </w:pPr>
       <w:bookmarkStart w:id="0" w:name="_GoBack"/>
+      <w:r>
+        <w:rPr>
+          <w:rFonts w:cs="Arial"/>
+          <w:sz w:val="28"/>
+          <w:szCs w:val="28"/>
+          <w:rtl/>
+        </w:rPr>
+        <w:drawing>
+          <wp:inline distT="0" distB="0" distL="0" distR="0" wp14:anchorId="4893501E" wp14:editId="56755DDF">
+            <wp:extent cx="3905795" cy="3086531"/>
+            <wp:effectExtent l="0" t="0" r="0" b="0"/>
+            <wp:docPr id="5" name="Picture 5"/>
+            <wp:cNvGraphicFramePr>
+              <a:graphicFrameLocks xmlns:a="http://schemas.openxmlformats.org/drawingml/2006/main" noChangeAspect="1"/>
+            </wp:cNvGraphicFramePr>
+            <a:graphic xmlns:a="http://schemas.openxmlformats.org/drawingml/2006/main">
+              <a:graphicData uri="http://schemas.openxmlformats.org/drawingml/2006/picture">
+                <pic:pic xmlns:pic="http://schemas.openxmlformats.org/drawingml/2006/picture">
+                  <pic:nvPicPr>
+                    <pic:cNvPr id="1" name=""/>
+                    <pic:cNvPicPr/>
+                  </pic:nvPicPr>
+                  <pic:blipFill>
+                    <a:blip r:embed="rId8"/>
+                    <a:stretch>
+                      <a:fillRect/>
+                    </a:stretch>
+                  </pic:blipFill>
+                  <pic:spPr>
+                    <a:xfrm>
+                      <a:off x="0" y="0"/>
+                      <a:ext cx="3905795" cy="3086531"/>
+                    </a:xfrm>
+                    <a:prstGeom prst="rect">
+                      <a:avLst/>
+                    </a:prstGeom>
+                  </pic:spPr>
+                </pic:pic>
+              </a:graphicData>
+            </a:graphic>
+          </wp:inline>
+        </w:drawing>
+      </w:r>
       <w:bookmarkEnd w:id="0"/>
-      <w:r>
-        <w:rPr>
-          <w:sz w:val="28"/>
-          <w:szCs w:val="28"/>
-        </w:rPr>
-        <w:t xml:space="preserve"> </w:t>
-      </w:r>
     </w:p>
     <w:sectPr>
       <w:pgSz w:w="11906" w:h="16838"/>

</xml_diff>

<commit_message>
progress 5/6 remember to check one of the commented methods
</commit_message>
<xml_diff>
--- a/literary_answers.docx
+++ b/literary_answers.docx
@@ -1395,13 +1395,11 @@
       <w:pPr>
         <w:bidi/>
         <w:rPr>
-          <w:rFonts w:hint="cs"/>
-          <w:sz w:val="28"/>
-          <w:szCs w:val="28"/>
-          <w:rtl/>
-        </w:rPr>
-      </w:pPr>
-      <w:bookmarkStart w:id="0" w:name="_GoBack"/>
+          <w:sz w:val="28"/>
+          <w:szCs w:val="28"/>
+          <w:rtl/>
+        </w:rPr>
+      </w:pPr>
       <w:r>
         <w:rPr>
           <w:rFonts w:cs="Arial"/>
@@ -1445,7 +1443,833 @@
           </wp:inline>
         </w:drawing>
       </w:r>
+    </w:p>
+    <w:p>
+      <w:pPr>
+        <w:bidi/>
+        <w:rPr>
+          <w:sz w:val="28"/>
+          <w:szCs w:val="28"/>
+          <w:rtl/>
+        </w:rPr>
+      </w:pPr>
+    </w:p>
+    <w:p>
+      <w:pPr>
+        <w:bidi/>
+        <w:rPr>
+          <w:sz w:val="28"/>
+          <w:szCs w:val="28"/>
+          <w:rtl/>
+        </w:rPr>
+      </w:pPr>
+    </w:p>
+    <w:p>
+      <w:pPr>
+        <w:bidi/>
+        <w:rPr>
+          <w:sz w:val="28"/>
+          <w:szCs w:val="28"/>
+        </w:rPr>
+      </w:pPr>
+      <w:r>
+        <w:rPr>
+          <w:rFonts w:hint="cs"/>
+          <w:sz w:val="28"/>
+          <w:szCs w:val="28"/>
+          <w:rtl/>
+        </w:rPr>
+        <w:t>תרגיל 12 טורים</w:t>
+      </w:r>
+    </w:p>
+    <w:tbl>
+      <w:tblPr>
+        <w:tblStyle w:val="TableGrid"/>
+        <w:bidiVisual/>
+        <w:tblW w:w="9596" w:type="dxa"/>
+        <w:tblLook w:val="04A0" w:firstRow="1" w:lastRow="0" w:firstColumn="1" w:lastColumn="0" w:noHBand="0" w:noVBand="1"/>
+      </w:tblPr>
+      <w:tblGrid>
+        <w:gridCol w:w="4578"/>
+        <w:gridCol w:w="5018"/>
+      </w:tblGrid>
+      <w:tr>
+        <w:trPr>
+          <w:trHeight w:val="590"/>
+        </w:trPr>
+        <w:tc>
+          <w:tcPr>
+            <w:tcW w:w="4578" w:type="dxa"/>
+          </w:tcPr>
+          <w:p>
+            <w:pPr>
+              <w:bidi/>
+              <w:jc w:val="center"/>
+              <w:rPr>
+                <w:rFonts w:hint="cs"/>
+                <w:sz w:val="28"/>
+                <w:szCs w:val="28"/>
+                <w:rtl/>
+              </w:rPr>
+            </w:pPr>
+            <w:r>
+              <w:rPr>
+                <w:rFonts w:hint="cs"/>
+                <w:sz w:val="28"/>
+                <w:szCs w:val="28"/>
+                <w:rtl/>
+              </w:rPr>
+              <w:t>תיאור</w:t>
+            </w:r>
+          </w:p>
+        </w:tc>
+        <w:tc>
+          <w:tcPr>
+            <w:tcW w:w="5018" w:type="dxa"/>
+          </w:tcPr>
+          <w:p>
+            <w:pPr>
+              <w:bidi/>
+              <w:jc w:val="center"/>
+              <w:rPr>
+                <w:sz w:val="28"/>
+                <w:szCs w:val="28"/>
+              </w:rPr>
+            </w:pPr>
+            <w:r>
+              <w:rPr>
+                <w:rFonts w:hint="cs"/>
+                <w:sz w:val="28"/>
+                <w:szCs w:val="28"/>
+                <w:rtl/>
+              </w:rPr>
+              <w:t>מתודה</w:t>
+            </w:r>
+          </w:p>
+        </w:tc>
+      </w:tr>
+      <w:tr>
+        <w:trPr>
+          <w:trHeight w:val="1179"/>
+        </w:trPr>
+        <w:tc>
+          <w:tcPr>
+            <w:tcW w:w="4578" w:type="dxa"/>
+          </w:tcPr>
+          <w:p>
+            <w:pPr>
+              <w:bidi/>
+              <w:jc w:val="center"/>
+              <w:rPr>
+                <w:rFonts w:cs="Courier New"/>
+                <w:sz w:val="19"/>
+                <w:szCs w:val="19"/>
+                <w:rtl/>
+              </w:rPr>
+            </w:pPr>
+            <w:r>
+              <w:rPr>
+                <w:rFonts w:hint="cs"/>
+                <w:sz w:val="19"/>
+                <w:szCs w:val="19"/>
+                <w:rtl/>
+              </w:rPr>
+              <w:t>המתודה מקבלת תאריך</w:t>
+            </w:r>
+            <w:r>
+              <w:rPr>
+                <w:rFonts w:hint="cs"/>
+                <w:sz w:val="19"/>
+                <w:szCs w:val="19"/>
+                <w:rtl/>
+              </w:rPr>
+              <w:t>.</w:t>
+            </w:r>
+            <w:r>
+              <w:rPr>
+                <w:sz w:val="19"/>
+                <w:szCs w:val="19"/>
+                <w:rtl/>
+              </w:rPr>
+              <w:br/>
+            </w:r>
+            <w:r>
+              <w:rPr>
+                <w:rFonts w:hint="cs"/>
+                <w:sz w:val="19"/>
+                <w:szCs w:val="19"/>
+                <w:rtl/>
+              </w:rPr>
+              <w:t xml:space="preserve">היא עוברת על כל טורי המוצרים שבחנות וקוראת ל </w:t>
+            </w:r>
+            <w:r>
+              <w:rPr>
+                <w:sz w:val="19"/>
+                <w:szCs w:val="19"/>
+                <w:rtl/>
+              </w:rPr>
+              <w:t>–</w:t>
+            </w:r>
+            <w:r>
+              <w:rPr>
+                <w:rFonts w:hint="cs"/>
+                <w:sz w:val="19"/>
+                <w:szCs w:val="19"/>
+                <w:rtl/>
+              </w:rPr>
+              <w:t xml:space="preserve"> </w:t>
+            </w:r>
+            <w:proofErr w:type="spellStart"/>
+            <w:r>
+              <w:rPr>
+                <w:rFonts w:ascii="Consolas" w:hAnsi="Consolas" w:cs="Consolas"/>
+                <w:color w:val="000000"/>
+                <w:sz w:val="19"/>
+                <w:szCs w:val="19"/>
+              </w:rPr>
+              <w:t>SortQueue</w:t>
+            </w:r>
+            <w:proofErr w:type="spellEnd"/>
+            <w:r>
+              <w:rPr>
+                <w:rFonts w:ascii="Consolas" w:hAnsi="Consolas" w:cs="Consolas" w:hint="cs"/>
+                <w:color w:val="000000"/>
+                <w:sz w:val="19"/>
+                <w:szCs w:val="19"/>
+                <w:rtl/>
+              </w:rPr>
+              <w:t xml:space="preserve"> </w:t>
+            </w:r>
+            <w:r>
+              <w:rPr>
+                <w:rFonts w:asciiTheme="minorBidi" w:hAnsiTheme="minorBidi"/>
+                <w:color w:val="000000"/>
+                <w:sz w:val="19"/>
+                <w:szCs w:val="19"/>
+                <w:rtl/>
+              </w:rPr>
+              <w:t>עבור כל אחד מהם</w:t>
+            </w:r>
+            <w:r>
+              <w:rPr>
+                <w:rFonts w:asciiTheme="minorBidi" w:hAnsiTheme="minorBidi" w:hint="cs"/>
+                <w:color w:val="000000"/>
+                <w:sz w:val="19"/>
+                <w:szCs w:val="19"/>
+                <w:rtl/>
+              </w:rPr>
+              <w:t>.</w:t>
+            </w:r>
+          </w:p>
+        </w:tc>
+        <w:tc>
+          <w:tcPr>
+            <w:tcW w:w="5018" w:type="dxa"/>
+          </w:tcPr>
+          <w:p>
+            <w:pPr>
+              <w:bidi/>
+              <w:jc w:val="center"/>
+              <w:rPr>
+                <w:sz w:val="28"/>
+                <w:szCs w:val="28"/>
+              </w:rPr>
+            </w:pPr>
+            <w:r>
+              <w:rPr>
+                <w:rFonts w:ascii="Consolas" w:hAnsi="Consolas" w:cs="Consolas"/>
+                <w:color w:val="0000FF"/>
+                <w:sz w:val="19"/>
+                <w:szCs w:val="19"/>
+              </w:rPr>
+              <w:t>public</w:t>
+            </w:r>
+            <w:r>
+              <w:rPr>
+                <w:rFonts w:ascii="Consolas" w:hAnsi="Consolas" w:cs="Consolas"/>
+                <w:color w:val="000000"/>
+                <w:sz w:val="19"/>
+                <w:szCs w:val="19"/>
+              </w:rPr>
+              <w:t xml:space="preserve"> </w:t>
+            </w:r>
+            <w:r>
+              <w:rPr>
+                <w:rFonts w:ascii="Consolas" w:hAnsi="Consolas" w:cs="Consolas"/>
+                <w:color w:val="0000FF"/>
+                <w:sz w:val="19"/>
+                <w:szCs w:val="19"/>
+              </w:rPr>
+              <w:t>void</w:t>
+            </w:r>
+            <w:r>
+              <w:rPr>
+                <w:rFonts w:ascii="Consolas" w:hAnsi="Consolas" w:cs="Consolas"/>
+                <w:color w:val="000000"/>
+                <w:sz w:val="19"/>
+                <w:szCs w:val="19"/>
+              </w:rPr>
+              <w:t xml:space="preserve"> </w:t>
+            </w:r>
+            <w:proofErr w:type="spellStart"/>
+            <w:r>
+              <w:rPr>
+                <w:rFonts w:ascii="Consolas" w:hAnsi="Consolas" w:cs="Consolas"/>
+                <w:color w:val="000000"/>
+                <w:sz w:val="19"/>
+                <w:szCs w:val="19"/>
+              </w:rPr>
+              <w:t>ArrangeProducts</w:t>
+            </w:r>
+            <w:proofErr w:type="spellEnd"/>
+            <w:r>
+              <w:rPr>
+                <w:rFonts w:ascii="Consolas" w:hAnsi="Consolas" w:cs="Consolas"/>
+                <w:color w:val="000000"/>
+                <w:sz w:val="19"/>
+                <w:szCs w:val="19"/>
+              </w:rPr>
+              <w:t>(</w:t>
+            </w:r>
+            <w:proofErr w:type="spellStart"/>
+            <w:r>
+              <w:rPr>
+                <w:rFonts w:ascii="Consolas" w:hAnsi="Consolas" w:cs="Consolas"/>
+                <w:color w:val="000000"/>
+                <w:sz w:val="19"/>
+                <w:szCs w:val="19"/>
+              </w:rPr>
+              <w:t>DateTime</w:t>
+            </w:r>
+            <w:proofErr w:type="spellEnd"/>
+            <w:r>
+              <w:rPr>
+                <w:rFonts w:ascii="Consolas" w:hAnsi="Consolas" w:cs="Consolas"/>
+                <w:color w:val="000000"/>
+                <w:sz w:val="19"/>
+                <w:szCs w:val="19"/>
+              </w:rPr>
+              <w:t xml:space="preserve"> date)</w:t>
+            </w:r>
+          </w:p>
+        </w:tc>
+      </w:tr>
+      <w:tr>
+        <w:trPr>
+          <w:trHeight w:val="1203"/>
+        </w:trPr>
+        <w:tc>
+          <w:tcPr>
+            <w:tcW w:w="4578" w:type="dxa"/>
+          </w:tcPr>
+          <w:p>
+            <w:pPr>
+              <w:bidi/>
+              <w:jc w:val="center"/>
+              <w:rPr>
+                <w:sz w:val="19"/>
+                <w:szCs w:val="19"/>
+                <w:rtl/>
+              </w:rPr>
+            </w:pPr>
+            <w:r>
+              <w:rPr>
+                <w:rFonts w:hint="cs"/>
+                <w:sz w:val="19"/>
+                <w:szCs w:val="19"/>
+                <w:rtl/>
+              </w:rPr>
+              <w:lastRenderedPageBreak/>
+              <w:t>המתודה מקבלת טור של מוצרים וגם תאריך.</w:t>
+            </w:r>
+          </w:p>
+          <w:p>
+            <w:pPr>
+              <w:bidi/>
+              <w:jc w:val="center"/>
+              <w:rPr>
+                <w:sz w:val="19"/>
+                <w:szCs w:val="19"/>
+                <w:rtl/>
+              </w:rPr>
+            </w:pPr>
+            <w:r>
+              <w:rPr>
+                <w:rFonts w:hint="cs"/>
+                <w:sz w:val="19"/>
+                <w:szCs w:val="19"/>
+                <w:rtl/>
+              </w:rPr>
+              <w:t>המתודה מסדרת את טור המוצרים לפי תאריך פג התוקף שלהם. כאשר הכי קרוב להתקלקל בקדמת הטור.</w:t>
+            </w:r>
+          </w:p>
+        </w:tc>
+        <w:tc>
+          <w:tcPr>
+            <w:tcW w:w="5018" w:type="dxa"/>
+          </w:tcPr>
+          <w:p>
+            <w:pPr>
+              <w:bidi/>
+              <w:jc w:val="center"/>
+              <w:rPr>
+                <w:sz w:val="28"/>
+                <w:szCs w:val="28"/>
+                <w:rtl/>
+              </w:rPr>
+            </w:pPr>
+            <w:r>
+              <w:rPr>
+                <w:rFonts w:ascii="Consolas" w:hAnsi="Consolas" w:cs="Consolas"/>
+                <w:color w:val="0000FF"/>
+                <w:sz w:val="19"/>
+                <w:szCs w:val="19"/>
+              </w:rPr>
+              <w:t>private</w:t>
+            </w:r>
+            <w:r>
+              <w:rPr>
+                <w:rFonts w:ascii="Consolas" w:hAnsi="Consolas" w:cs="Consolas"/>
+                <w:color w:val="000000"/>
+                <w:sz w:val="19"/>
+                <w:szCs w:val="19"/>
+              </w:rPr>
+              <w:t xml:space="preserve"> </w:t>
+            </w:r>
+            <w:proofErr w:type="spellStart"/>
+            <w:r>
+              <w:rPr>
+                <w:rFonts w:ascii="Consolas" w:hAnsi="Consolas" w:cs="Consolas"/>
+                <w:color w:val="000000"/>
+                <w:sz w:val="19"/>
+                <w:szCs w:val="19"/>
+              </w:rPr>
+              <w:t>MyQueue</w:t>
+            </w:r>
+            <w:proofErr w:type="spellEnd"/>
+            <w:r>
+              <w:rPr>
+                <w:rFonts w:ascii="Consolas" w:hAnsi="Consolas" w:cs="Consolas"/>
+                <w:color w:val="000000"/>
+                <w:sz w:val="19"/>
+                <w:szCs w:val="19"/>
+              </w:rPr>
+              <w:t xml:space="preserve">&lt;Product&gt; </w:t>
+            </w:r>
+            <w:proofErr w:type="spellStart"/>
+            <w:r>
+              <w:rPr>
+                <w:rFonts w:ascii="Consolas" w:hAnsi="Consolas" w:cs="Consolas"/>
+                <w:color w:val="000000"/>
+                <w:sz w:val="19"/>
+                <w:szCs w:val="19"/>
+              </w:rPr>
+              <w:t>SortQueue</w:t>
+            </w:r>
+            <w:proofErr w:type="spellEnd"/>
+            <w:r>
+              <w:rPr>
+                <w:rFonts w:ascii="Consolas" w:hAnsi="Consolas" w:cs="Consolas"/>
+                <w:color w:val="000000"/>
+                <w:sz w:val="19"/>
+                <w:szCs w:val="19"/>
+              </w:rPr>
+              <w:t>(</w:t>
+            </w:r>
+            <w:proofErr w:type="spellStart"/>
+            <w:r>
+              <w:rPr>
+                <w:rFonts w:ascii="Consolas" w:hAnsi="Consolas" w:cs="Consolas"/>
+                <w:color w:val="000000"/>
+                <w:sz w:val="19"/>
+                <w:szCs w:val="19"/>
+              </w:rPr>
+              <w:t>MyQueue</w:t>
+            </w:r>
+            <w:proofErr w:type="spellEnd"/>
+            <w:r>
+              <w:rPr>
+                <w:rFonts w:ascii="Consolas" w:hAnsi="Consolas" w:cs="Consolas"/>
+                <w:color w:val="000000"/>
+                <w:sz w:val="19"/>
+                <w:szCs w:val="19"/>
+              </w:rPr>
+              <w:t xml:space="preserve">&lt;Product&gt; products, </w:t>
+            </w:r>
+            <w:proofErr w:type="spellStart"/>
+            <w:r>
+              <w:rPr>
+                <w:rFonts w:ascii="Consolas" w:hAnsi="Consolas" w:cs="Consolas"/>
+                <w:color w:val="000000"/>
+                <w:sz w:val="19"/>
+                <w:szCs w:val="19"/>
+              </w:rPr>
+              <w:t>DateTime</w:t>
+            </w:r>
+            <w:proofErr w:type="spellEnd"/>
+            <w:r>
+              <w:rPr>
+                <w:rFonts w:ascii="Consolas" w:hAnsi="Consolas" w:cs="Consolas"/>
+                <w:color w:val="000000"/>
+                <w:sz w:val="19"/>
+                <w:szCs w:val="19"/>
+              </w:rPr>
+              <w:t xml:space="preserve"> date)</w:t>
+            </w:r>
+          </w:p>
+        </w:tc>
+      </w:tr>
+      <w:tr>
+        <w:trPr>
+          <w:trHeight w:val="1179"/>
+        </w:trPr>
+        <w:tc>
+          <w:tcPr>
+            <w:tcW w:w="4578" w:type="dxa"/>
+          </w:tcPr>
+          <w:p>
+            <w:pPr>
+              <w:bidi/>
+              <w:jc w:val="center"/>
+              <w:rPr>
+                <w:sz w:val="19"/>
+                <w:szCs w:val="19"/>
+                <w:rtl/>
+              </w:rPr>
+            </w:pPr>
+            <w:r>
+              <w:rPr>
+                <w:rFonts w:hint="cs"/>
+                <w:sz w:val="19"/>
+                <w:szCs w:val="19"/>
+                <w:rtl/>
+              </w:rPr>
+              <w:t>מקבלת תאריך וטור של</w:t>
+            </w:r>
+            <w:r>
+              <w:rPr>
+                <w:rFonts w:hint="cs"/>
+                <w:sz w:val="19"/>
+                <w:szCs w:val="19"/>
+                <w:rtl/>
+              </w:rPr>
+              <w:t xml:space="preserve"> מוצרים.</w:t>
+            </w:r>
+          </w:p>
+          <w:p>
+            <w:pPr>
+              <w:bidi/>
+              <w:jc w:val="center"/>
+              <w:rPr>
+                <w:sz w:val="19"/>
+                <w:szCs w:val="19"/>
+                <w:rtl/>
+              </w:rPr>
+            </w:pPr>
+            <w:r>
+              <w:rPr>
+                <w:rFonts w:hint="cs"/>
+                <w:sz w:val="19"/>
+                <w:szCs w:val="19"/>
+                <w:rtl/>
+              </w:rPr>
+              <w:t>מוציאה את כל המוצרים אשר תאריך פג התוקף שלהם הם לפני התאריך שהועבר</w:t>
+            </w:r>
+            <w:r>
+              <w:rPr>
+                <w:rFonts w:hint="cs"/>
+                <w:sz w:val="19"/>
+                <w:szCs w:val="19"/>
+                <w:rtl/>
+              </w:rPr>
+              <w:t xml:space="preserve"> כלומר פג תוקף.</w:t>
+            </w:r>
+            <w:r>
+              <w:rPr>
+                <w:rFonts w:hint="cs"/>
+                <w:sz w:val="19"/>
+                <w:szCs w:val="19"/>
+                <w:rtl/>
+              </w:rPr>
+              <w:t xml:space="preserve"> </w:t>
+            </w:r>
+          </w:p>
+        </w:tc>
+        <w:tc>
+          <w:tcPr>
+            <w:tcW w:w="5018" w:type="dxa"/>
+          </w:tcPr>
+          <w:p>
+            <w:pPr>
+              <w:bidi/>
+              <w:jc w:val="center"/>
+              <w:rPr>
+                <w:sz w:val="28"/>
+                <w:szCs w:val="28"/>
+                <w:rtl/>
+              </w:rPr>
+            </w:pPr>
+            <w:r>
+              <w:rPr>
+                <w:rFonts w:ascii="Consolas" w:hAnsi="Consolas" w:cs="Consolas"/>
+                <w:color w:val="0000FF"/>
+                <w:sz w:val="19"/>
+                <w:szCs w:val="19"/>
+              </w:rPr>
+              <w:t>private</w:t>
+            </w:r>
+            <w:r>
+              <w:rPr>
+                <w:rFonts w:ascii="Consolas" w:hAnsi="Consolas" w:cs="Consolas"/>
+                <w:color w:val="000000"/>
+                <w:sz w:val="19"/>
+                <w:szCs w:val="19"/>
+              </w:rPr>
+              <w:t xml:space="preserve"> </w:t>
+            </w:r>
+            <w:r>
+              <w:rPr>
+                <w:rFonts w:ascii="Consolas" w:hAnsi="Consolas" w:cs="Consolas"/>
+                <w:color w:val="0000FF"/>
+                <w:sz w:val="19"/>
+                <w:szCs w:val="19"/>
+              </w:rPr>
+              <w:t>void</w:t>
+            </w:r>
+            <w:r>
+              <w:rPr>
+                <w:rFonts w:ascii="Consolas" w:hAnsi="Consolas" w:cs="Consolas"/>
+                <w:color w:val="000000"/>
+                <w:sz w:val="19"/>
+                <w:szCs w:val="19"/>
+              </w:rPr>
+              <w:t xml:space="preserve"> </w:t>
+            </w:r>
+            <w:proofErr w:type="spellStart"/>
+            <w:r>
+              <w:rPr>
+                <w:rFonts w:ascii="Consolas" w:hAnsi="Consolas" w:cs="Consolas"/>
+                <w:color w:val="000000"/>
+                <w:sz w:val="19"/>
+                <w:szCs w:val="19"/>
+              </w:rPr>
+              <w:t>RemoveOutdated</w:t>
+            </w:r>
+            <w:proofErr w:type="spellEnd"/>
+            <w:r>
+              <w:rPr>
+                <w:rFonts w:ascii="Consolas" w:hAnsi="Consolas" w:cs="Consolas"/>
+                <w:color w:val="000000"/>
+                <w:sz w:val="19"/>
+                <w:szCs w:val="19"/>
+              </w:rPr>
+              <w:t>(</w:t>
+            </w:r>
+            <w:proofErr w:type="spellStart"/>
+            <w:r>
+              <w:rPr>
+                <w:rFonts w:ascii="Consolas" w:hAnsi="Consolas" w:cs="Consolas"/>
+                <w:color w:val="000000"/>
+                <w:sz w:val="19"/>
+                <w:szCs w:val="19"/>
+              </w:rPr>
+              <w:t>DateTime</w:t>
+            </w:r>
+            <w:proofErr w:type="spellEnd"/>
+            <w:r>
+              <w:rPr>
+                <w:rFonts w:ascii="Consolas" w:hAnsi="Consolas" w:cs="Consolas"/>
+                <w:color w:val="000000"/>
+                <w:sz w:val="19"/>
+                <w:szCs w:val="19"/>
+              </w:rPr>
+              <w:t xml:space="preserve"> </w:t>
+            </w:r>
+            <w:proofErr w:type="spellStart"/>
+            <w:r>
+              <w:rPr>
+                <w:rFonts w:ascii="Consolas" w:hAnsi="Consolas" w:cs="Consolas"/>
+                <w:color w:val="000000"/>
+                <w:sz w:val="19"/>
+                <w:szCs w:val="19"/>
+              </w:rPr>
+              <w:t>date,MyQueue</w:t>
+            </w:r>
+            <w:proofErr w:type="spellEnd"/>
+            <w:r>
+              <w:rPr>
+                <w:rFonts w:ascii="Consolas" w:hAnsi="Consolas" w:cs="Consolas"/>
+                <w:color w:val="000000"/>
+                <w:sz w:val="19"/>
+                <w:szCs w:val="19"/>
+              </w:rPr>
+              <w:t>&lt;Product&gt; products)</w:t>
+            </w:r>
+          </w:p>
+        </w:tc>
+      </w:tr>
+      <w:tr>
+        <w:trPr>
+          <w:trHeight w:val="407"/>
+        </w:trPr>
+        <w:tc>
+          <w:tcPr>
+            <w:tcW w:w="4578" w:type="dxa"/>
+          </w:tcPr>
+          <w:p>
+            <w:pPr>
+              <w:bidi/>
+              <w:jc w:val="center"/>
+              <w:rPr>
+                <w:rFonts w:ascii="Consolas" w:hAnsi="Consolas" w:hint="cs"/>
+                <w:sz w:val="19"/>
+                <w:szCs w:val="19"/>
+                <w:rtl/>
+              </w:rPr>
+            </w:pPr>
+            <w:r>
+              <w:rPr>
+                <w:rFonts w:ascii="Consolas" w:hAnsi="Consolas" w:hint="cs"/>
+                <w:sz w:val="19"/>
+                <w:szCs w:val="19"/>
+                <w:rtl/>
+              </w:rPr>
+              <w:t>מקבלת טור ומחזירה את אורכו</w:t>
+            </w:r>
+          </w:p>
+        </w:tc>
+        <w:tc>
+          <w:tcPr>
+            <w:tcW w:w="5018" w:type="dxa"/>
+          </w:tcPr>
+          <w:p>
+            <w:pPr>
+              <w:bidi/>
+              <w:jc w:val="center"/>
+              <w:rPr>
+                <w:sz w:val="28"/>
+                <w:szCs w:val="28"/>
+                <w:rtl/>
+              </w:rPr>
+            </w:pPr>
+            <w:r>
+              <w:rPr>
+                <w:rFonts w:ascii="Consolas" w:hAnsi="Consolas" w:cs="Consolas"/>
+                <w:color w:val="0000FF"/>
+                <w:sz w:val="19"/>
+                <w:szCs w:val="19"/>
+              </w:rPr>
+              <w:t>public</w:t>
+            </w:r>
+            <w:r>
+              <w:rPr>
+                <w:rFonts w:ascii="Consolas" w:hAnsi="Consolas" w:cs="Consolas"/>
+                <w:color w:val="000000"/>
+                <w:sz w:val="19"/>
+                <w:szCs w:val="19"/>
+              </w:rPr>
+              <w:t xml:space="preserve"> </w:t>
+            </w:r>
+            <w:r>
+              <w:rPr>
+                <w:rFonts w:ascii="Consolas" w:hAnsi="Consolas" w:cs="Consolas"/>
+                <w:color w:val="0000FF"/>
+                <w:sz w:val="19"/>
+                <w:szCs w:val="19"/>
+              </w:rPr>
+              <w:t>int</w:t>
+            </w:r>
+            <w:r>
+              <w:rPr>
+                <w:rFonts w:ascii="Consolas" w:hAnsi="Consolas" w:cs="Consolas"/>
+                <w:color w:val="000000"/>
+                <w:sz w:val="19"/>
+                <w:szCs w:val="19"/>
+              </w:rPr>
+              <w:t xml:space="preserve"> </w:t>
+            </w:r>
+            <w:proofErr w:type="spellStart"/>
+            <w:r>
+              <w:rPr>
+                <w:rFonts w:ascii="Consolas" w:hAnsi="Consolas" w:cs="Consolas"/>
+                <w:color w:val="000000"/>
+                <w:sz w:val="19"/>
+                <w:szCs w:val="19"/>
+              </w:rPr>
+              <w:t>GetSize</w:t>
+            </w:r>
+            <w:proofErr w:type="spellEnd"/>
+            <w:r>
+              <w:rPr>
+                <w:rFonts w:ascii="Consolas" w:hAnsi="Consolas" w:cs="Consolas"/>
+                <w:color w:val="000000"/>
+                <w:sz w:val="19"/>
+                <w:szCs w:val="19"/>
+              </w:rPr>
+              <w:t>(</w:t>
+            </w:r>
+            <w:proofErr w:type="spellStart"/>
+            <w:r>
+              <w:rPr>
+                <w:rFonts w:ascii="Consolas" w:hAnsi="Consolas" w:cs="Consolas"/>
+                <w:color w:val="000000"/>
+                <w:sz w:val="19"/>
+                <w:szCs w:val="19"/>
+              </w:rPr>
+              <w:t>MyQueue</w:t>
+            </w:r>
+            <w:proofErr w:type="spellEnd"/>
+            <w:r>
+              <w:rPr>
+                <w:rFonts w:ascii="Consolas" w:hAnsi="Consolas" w:cs="Consolas"/>
+                <w:color w:val="000000"/>
+                <w:sz w:val="19"/>
+                <w:szCs w:val="19"/>
+              </w:rPr>
+              <w:t>&lt;Product&gt; queue)</w:t>
+            </w:r>
+          </w:p>
+        </w:tc>
+      </w:tr>
+    </w:tbl>
+    <w:p>
+      <w:pPr>
+        <w:bidi/>
+        <w:rPr>
+          <w:sz w:val="28"/>
+          <w:szCs w:val="28"/>
+        </w:rPr>
+      </w:pPr>
+      <w:bookmarkStart w:id="0" w:name="_GoBack"/>
       <w:bookmarkEnd w:id="0"/>
+    </w:p>
+    <w:p>
+      <w:pPr>
+        <w:bidi/>
+        <w:rPr>
+          <w:rFonts w:hint="cs"/>
+          <w:sz w:val="28"/>
+          <w:szCs w:val="28"/>
+          <w:rtl/>
+        </w:rPr>
+      </w:pPr>
+      <w:r>
+        <w:rPr>
+          <w:sz w:val="28"/>
+          <w:szCs w:val="28"/>
+          <w:rtl/>
+        </w:rPr>
+        <w:br/>
+      </w:r>
+      <w:r>
+        <w:rPr>
+          <w:rFonts w:hint="cs"/>
+          <w:sz w:val="28"/>
+          <w:szCs w:val="28"/>
+          <w:rtl/>
+        </w:rPr>
+        <w:t>הדרך הכדאית ללקוח זה אם הוא היה מסדר הפוך כלומר לפי זה שהכי פחות קרוב לפג תוקף. הייתי פשוט מסדר הפוך.</w:t>
+      </w:r>
     </w:p>
     <w:sectPr>
       <w:pgSz w:w="11906" w:h="16838"/>
@@ -1893,6 +2717,25 @@
       <w:color w:val="808080"/>
     </w:rPr>
   </w:style>
+  <w:style w:type="table" w:styleId="TableGrid">
+    <w:name w:val="Table Grid"/>
+    <w:basedOn w:val="TableNormal"/>
+    <w:uiPriority w:val="39"/>
+    <w:rsid w:val="004323D9"/>
+    <w:pPr>
+      <w:spacing w:after="0" w:line="240" w:lineRule="auto"/>
+    </w:pPr>
+    <w:tblPr>
+      <w:tblBorders>
+        <w:top w:val="single" w:sz="4" w:space="0" w:color="auto"/>
+        <w:left w:val="single" w:sz="4" w:space="0" w:color="auto"/>
+        <w:bottom w:val="single" w:sz="4" w:space="0" w:color="auto"/>
+        <w:right w:val="single" w:sz="4" w:space="0" w:color="auto"/>
+        <w:insideH w:val="single" w:sz="4" w:space="0" w:color="auto"/>
+        <w:insideV w:val="single" w:sz="4" w:space="0" w:color="auto"/>
+      </w:tblBorders>
+    </w:tblPr>
+  </w:style>
 </w:styles>
 </file>
 

</xml_diff>